<commit_message>
Obj changes and Wireframes added
</commit_message>
<xml_diff>
--- a/Documentation/Objectifs.docx
+++ b/Documentation/Objectifs.docx
@@ -514,13 +514,13 @@
         <mc:AlternateContent>
           <mc:Choice Requires="wps">
             <w:drawing>
-              <wp:anchor distT="0" distB="0" distL="114300" distR="114300" simplePos="0" relativeHeight="251663360" behindDoc="0" locked="0" layoutInCell="1" allowOverlap="1" wp14:anchorId="2D196D07" wp14:editId="202DA932">
+              <wp:anchor distT="0" distB="0" distL="114300" distR="114300" simplePos="0" relativeHeight="251663360" behindDoc="0" locked="0" layoutInCell="1" allowOverlap="1" wp14:anchorId="2D196D07" wp14:editId="167F6059">
                 <wp:simplePos x="0" y="0"/>
                 <wp:positionH relativeFrom="margin">
                   <wp:align>right</wp:align>
                 </wp:positionH>
                 <wp:positionV relativeFrom="paragraph">
-                  <wp:posOffset>9467</wp:posOffset>
+                  <wp:posOffset>8890</wp:posOffset>
                 </wp:positionV>
                 <wp:extent cx="2305685" cy="1420091"/>
                 <wp:effectExtent l="0" t="0" r="18415" b="27940"/>
@@ -592,10 +592,7 @@
                           </w:p>
                           <w:p>
                             <w:r>
-                              <w:t>- Barre de recherche</w:t>
-                            </w:r>
-                            <w:r>
-                              <w:t xml:space="preserve"> ou formulaire pour filtre</w:t>
+                              <w:t>- Link vers tous les produits</w:t>
                             </w:r>
                           </w:p>
                         </w:txbxContent>
@@ -620,7 +617,7 @@
           </mc:Choice>
           <mc:Fallback>
             <w:pict>
-              <v:rect w14:anchorId="2D196D07" id="Rectangle 5" o:spid="_x0000_s1029" style="position:absolute;margin-left:130.35pt;margin-top:.75pt;width:181.55pt;height:111.8pt;z-index:251663360;visibility:visible;mso-wrap-style:square;mso-width-percent:0;mso-height-percent:0;mso-wrap-distance-left:9pt;mso-wrap-distance-top:0;mso-wrap-distance-right:9pt;mso-wrap-distance-bottom:0;mso-position-horizontal:right;mso-position-horizontal-relative:margin;mso-position-vertical:absolute;mso-position-vertical-relative:text;mso-width-percent:0;mso-height-percent:0;mso-width-relative:margin;mso-height-relative:margin;v-text-anchor:middle" o:gfxdata="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" fillcolor="#4472c4 [3204]" strokecolor="#1f3763 [1604]" strokeweight="1pt">
+              <v:rect w14:anchorId="2D196D07" id="Rectangle 5" o:spid="_x0000_s1029" style="position:absolute;margin-left:130.35pt;margin-top:.7pt;width:181.55pt;height:111.8pt;z-index:251663360;visibility:visible;mso-wrap-style:square;mso-width-percent:0;mso-height-percent:0;mso-wrap-distance-left:9pt;mso-wrap-distance-top:0;mso-wrap-distance-right:9pt;mso-wrap-distance-bottom:0;mso-position-horizontal:right;mso-position-horizontal-relative:margin;mso-position-vertical:absolute;mso-position-vertical-relative:text;mso-width-percent:0;mso-height-percent:0;mso-width-relative:margin;mso-height-relative:margin;v-text-anchor:middle" o:gfxdata="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" fillcolor="#4472c4 [3204]" strokecolor="#1f3763 [1604]" strokeweight="1pt">
                 <v:textbox>
                   <w:txbxContent>
                     <w:p>
@@ -657,10 +654,7 @@
                     </w:p>
                     <w:p>
                       <w:r>
-                        <w:t>- Barre de recherche</w:t>
-                      </w:r>
-                      <w:r>
-                        <w:t xml:space="preserve"> ou formulaire pour filtre</w:t>
+                        <w:t>- Link vers tous les produits</w:t>
                       </w:r>
                     </w:p>
                   </w:txbxContent>
@@ -1273,8 +1267,6 @@
                               </w:rPr>
                               <w:t>- Notif mail BDE quand commande passée</w:t>
                             </w:r>
-                            <w:bookmarkStart w:id="0" w:name="_GoBack"/>
-                            <w:bookmarkEnd w:id="0"/>
                           </w:p>
                         </w:txbxContent>
                       </wps:txbx>
@@ -1370,8 +1362,6 @@
                         </w:rPr>
                         <w:t>- Notif mail BDE quand commande passée</w:t>
                       </w:r>
-                      <w:bookmarkStart w:id="1" w:name="_GoBack"/>
-                      <w:bookmarkEnd w:id="1"/>
                     </w:p>
                   </w:txbxContent>
                 </v:textbox>
@@ -1389,16 +1379,16 @@
         <mc:AlternateContent>
           <mc:Choice Requires="wps">
             <w:drawing>
-              <wp:anchor distT="0" distB="0" distL="114300" distR="114300" simplePos="0" relativeHeight="251680768" behindDoc="0" locked="0" layoutInCell="1" allowOverlap="1" wp14:anchorId="3A8207A0" wp14:editId="5A0C9B95">
+              <wp:anchor distT="0" distB="0" distL="114300" distR="114300" simplePos="0" relativeHeight="251680768" behindDoc="0" locked="0" layoutInCell="1" allowOverlap="1" wp14:anchorId="3A8207A0" wp14:editId="2F253C26">
                 <wp:simplePos x="0" y="0"/>
                 <wp:positionH relativeFrom="column">
                   <wp:posOffset>3526732</wp:posOffset>
                 </wp:positionH>
                 <wp:positionV relativeFrom="paragraph">
-                  <wp:posOffset>7909</wp:posOffset>
+                  <wp:posOffset>7908</wp:posOffset>
                 </wp:positionV>
-                <wp:extent cx="1170305" cy="2236989"/>
-                <wp:effectExtent l="0" t="0" r="10795" b="11430"/>
+                <wp:extent cx="1170305" cy="3110345"/>
+                <wp:effectExtent l="0" t="0" r="10795" b="13970"/>
                 <wp:wrapNone/>
                 <wp:docPr id="15" name="Rectangle 15"/>
                 <wp:cNvGraphicFramePr/>
@@ -1409,7 +1399,7 @@
                       <wps:spPr>
                         <a:xfrm>
                           <a:off x="0" y="0"/>
-                          <a:ext cx="1170305" cy="2236989"/>
+                          <a:ext cx="1170305" cy="3110345"/>
                         </a:xfrm>
                         <a:prstGeom prst="rect">
                           <a:avLst/>
@@ -1442,6 +1432,7 @@
                                 <w:u w:val="single"/>
                               </w:rPr>
                             </w:pPr>
+                            <w:bookmarkStart w:id="0" w:name="_GoBack"/>
                             <w:r>
                               <w:rPr>
                                 <w:rFonts w:ascii="Calibri" w:hAnsi="Calibri" w:cs="Calibri"/>
@@ -1449,6 +1440,11 @@
                                 <w:u w:val="single"/>
                               </w:rPr>
                               <w:t>Liste de tous les produits</w:t>
+                            </w:r>
+                          </w:p>
+                          <w:p>
+                            <w:r>
+                              <w:t>- Barre de recherche ou formulaire pour filtre</w:t>
                             </w:r>
                           </w:p>
                           <w:p>
@@ -1474,7 +1470,19 @@
                               <w:rPr>
                                 <w:rFonts w:ascii="Calibri" w:hAnsi="Calibri" w:cs="Calibri"/>
                               </w:rPr>
-                              <w:t>- Classement par catégories</w:t>
+                              <w:t>- Classement</w:t>
+                            </w:r>
+                            <w:r>
+                              <w:rPr>
+                                <w:rFonts w:ascii="Calibri" w:hAnsi="Calibri" w:cs="Calibri"/>
+                              </w:rPr>
+                              <w:t xml:space="preserve"> </w:t>
+                            </w:r>
+                            <w:r>
+                              <w:rPr>
+                                <w:rFonts w:ascii="Calibri" w:hAnsi="Calibri" w:cs="Calibri"/>
+                              </w:rPr>
+                              <w:t>par catégories</w:t>
                             </w:r>
                           </w:p>
                           <w:p>
@@ -1489,6 +1497,7 @@
                               </w:rPr>
                               <w:t>- Propose d’ajouter au panier</w:t>
                             </w:r>
+                            <w:bookmarkEnd w:id="0"/>
                           </w:p>
                         </w:txbxContent>
                       </wps:txbx>
@@ -1512,7 +1521,7 @@
           </mc:Choice>
           <mc:Fallback>
             <w:pict>
-              <v:rect w14:anchorId="3A8207A0" id="Rectangle 15" o:spid="_x0000_s1034" style="position:absolute;margin-left:277.7pt;margin-top:.6pt;width:92.15pt;height:176.15pt;z-index:251680768;visibility:visible;mso-wrap-style:square;mso-width-percent:0;mso-height-percent:0;mso-wrap-distance-left:9pt;mso-wrap-distance-top:0;mso-wrap-distance-right:9pt;mso-wrap-distance-bottom:0;mso-position-horizontal:absolute;mso-position-horizontal-relative:text;mso-position-vertical:absolute;mso-position-vertical-relative:text;mso-width-percent:0;mso-height-percent:0;mso-width-relative:margin;mso-height-relative:margin;v-text-anchor:middle" o:gfxdata="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" fillcolor="#4472c4 [3204]" strokecolor="#1f3763 [1604]" strokeweight="1pt">
+              <v:rect w14:anchorId="3A8207A0" id="Rectangle 15" o:spid="_x0000_s1034" style="position:absolute;margin-left:277.7pt;margin-top:.6pt;width:92.15pt;height:244.9pt;z-index:251680768;visibility:visible;mso-wrap-style:square;mso-width-percent:0;mso-height-percent:0;mso-wrap-distance-left:9pt;mso-wrap-distance-top:0;mso-wrap-distance-right:9pt;mso-wrap-distance-bottom:0;mso-position-horizontal:absolute;mso-position-horizontal-relative:text;mso-position-vertical:absolute;mso-position-vertical-relative:text;mso-width-percent:0;mso-height-percent:0;mso-width-relative:margin;mso-height-relative:margin;v-text-anchor:middle" o:gfxdata="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" fillcolor="#4472c4 [3204]" strokecolor="#1f3763 [1604]" strokeweight="1pt">
                 <v:textbox>
                   <w:txbxContent>
                     <w:p>
@@ -1524,6 +1533,7 @@
                           <w:u w:val="single"/>
                         </w:rPr>
                       </w:pPr>
+                      <w:bookmarkStart w:id="1" w:name="_GoBack"/>
                       <w:r>
                         <w:rPr>
                           <w:rFonts w:ascii="Calibri" w:hAnsi="Calibri" w:cs="Calibri"/>
@@ -1531,6 +1541,11 @@
                           <w:u w:val="single"/>
                         </w:rPr>
                         <w:t>Liste de tous les produits</w:t>
+                      </w:r>
+                    </w:p>
+                    <w:p>
+                      <w:r>
+                        <w:t>- Barre de recherche ou formulaire pour filtre</w:t>
                       </w:r>
                     </w:p>
                     <w:p>
@@ -1556,7 +1571,19 @@
                         <w:rPr>
                           <w:rFonts w:ascii="Calibri" w:hAnsi="Calibri" w:cs="Calibri"/>
                         </w:rPr>
-                        <w:t>- Classement par catégories</w:t>
+                        <w:t>- Classement</w:t>
+                      </w:r>
+                      <w:r>
+                        <w:rPr>
+                          <w:rFonts w:ascii="Calibri" w:hAnsi="Calibri" w:cs="Calibri"/>
+                        </w:rPr>
+                        <w:t xml:space="preserve"> </w:t>
+                      </w:r>
+                      <w:r>
+                        <w:rPr>
+                          <w:rFonts w:ascii="Calibri" w:hAnsi="Calibri" w:cs="Calibri"/>
+                        </w:rPr>
+                        <w:t>par catégories</w:t>
                       </w:r>
                     </w:p>
                     <w:p>
@@ -1571,6 +1598,7 @@
                         </w:rPr>
                         <w:t>- Propose d’ajouter au panier</w:t>
                       </w:r>
+                      <w:bookmarkEnd w:id="1"/>
                     </w:p>
                   </w:txbxContent>
                 </v:textbox>
@@ -1651,8 +1679,16 @@
                           </w:p>
                           <w:p>
                             <w:r>
-                              <w:t>- Nom, image, date, prix et description du produit</w:t>
+                              <w:t>- Nom, image, date, prix et description d</w:t>
                             </w:r>
+                            <w:r>
+                              <w:t>e l’</w:t>
+                            </w:r>
+                            <w:proofErr w:type="spellStart"/>
+                            <w:r>
+                              <w:t>event</w:t>
+                            </w:r>
+                            <w:proofErr w:type="spellEnd"/>
                           </w:p>
                           <w:p>
                             <w:r>
@@ -1742,8 +1778,16 @@
                     </w:p>
                     <w:p>
                       <w:r>
-                        <w:t>- Nom, image, date, prix et description du produit</w:t>
+                        <w:t>- Nom, image, date, prix et description d</w:t>
                       </w:r>
+                      <w:r>
+                        <w:t>e l’</w:t>
+                      </w:r>
+                      <w:proofErr w:type="spellStart"/>
+                      <w:r>
+                        <w:t>event</w:t>
+                      </w:r>
+                      <w:proofErr w:type="spellEnd"/>
                     </w:p>
                     <w:p>
                       <w:r>

</xml_diff>